<commit_message>
Profile Screen and dumentation ofr iteration 1
</commit_message>
<xml_diff>
--- a/docs/Proposal-EducationalApp.docx
+++ b/docs/Proposal-EducationalApp.docx
@@ -184,6 +184,8 @@
           <w:sz w:val="144"/>
         </w:rPr>
       </w:pPr>
+      <w:bookmarkStart w:id="0" w:name="_GoBack"/>
+      <w:bookmarkEnd w:id="0"/>
       <w:r>
         <w:rPr>
           <w:rFonts w:ascii="Times New Roman" w:hAnsi="Times New Roman" w:cs="Times New Roman"/>
@@ -196,12 +198,12 @@
               <wp:anchor distT="0" distB="0" distL="114300" distR="114300" simplePos="0" relativeHeight="251645952" behindDoc="0" locked="0" layoutInCell="1" allowOverlap="1" wp14:anchorId="6AABF1D5" wp14:editId="61696B18">
                 <wp:simplePos x="0" y="0"/>
                 <wp:positionH relativeFrom="column">
-                  <wp:posOffset>950595</wp:posOffset>
+                  <wp:posOffset>952500</wp:posOffset>
                 </wp:positionH>
                 <wp:positionV relativeFrom="paragraph">
-                  <wp:posOffset>1040765</wp:posOffset>
+                  <wp:posOffset>653415</wp:posOffset>
                 </wp:positionV>
-                <wp:extent cx="4547870" cy="1967023"/>
+                <wp:extent cx="4547870" cy="2171700"/>
                 <wp:effectExtent l="0" t="0" r="0" b="0"/>
                 <wp:wrapNone/>
                 <wp:docPr id="7" name="Text Box 7"/>
@@ -213,7 +215,7 @@
                       <wps:spPr>
                         <a:xfrm>
                           <a:off x="0" y="0"/>
-                          <a:ext cx="4547870" cy="1967023"/>
+                          <a:ext cx="4547870" cy="2171700"/>
                         </a:xfrm>
                         <a:prstGeom prst="rect">
                           <a:avLst/>
@@ -289,8 +291,17 @@
                                 <w:rFonts w:ascii="Times New Roman" w:hAnsi="Times New Roman" w:cs="Times New Roman"/>
                                 <w:sz w:val="32"/>
                               </w:rPr>
-                              <w:t xml:space="preserve"> LaFreniere</w:t>
+                              <w:t xml:space="preserve"> </w:t>
                             </w:r>
+                            <w:proofErr w:type="spellStart"/>
+                            <w:r>
+                              <w:rPr>
+                                <w:rFonts w:ascii="Times New Roman" w:hAnsi="Times New Roman" w:cs="Times New Roman"/>
+                                <w:sz w:val="32"/>
+                              </w:rPr>
+                              <w:t>LaFreniere</w:t>
+                            </w:r>
+                            <w:proofErr w:type="spellEnd"/>
                           </w:p>
                           <w:p>
                             <w:pPr>
@@ -304,8 +315,17 @@
                                 <w:rFonts w:ascii="Times New Roman" w:hAnsi="Times New Roman" w:cs="Times New Roman"/>
                                 <w:sz w:val="32"/>
                               </w:rPr>
-                              <w:t>Justice Nwaiwu</w:t>
+                              <w:t xml:space="preserve">Justice </w:t>
                             </w:r>
+                            <w:proofErr w:type="spellStart"/>
+                            <w:r>
+                              <w:rPr>
+                                <w:rFonts w:ascii="Times New Roman" w:hAnsi="Times New Roman" w:cs="Times New Roman"/>
+                                <w:sz w:val="32"/>
+                              </w:rPr>
+                              <w:t>Nwaiwu</w:t>
+                            </w:r>
+                            <w:proofErr w:type="spellEnd"/>
                           </w:p>
                           <w:p>
                             <w:pPr>
@@ -328,8 +348,21 @@
                               </w:rPr>
                               <w:t xml:space="preserve"> </w:t>
                             </w:r>
-                            <w:bookmarkStart w:id="0" w:name="_GoBack"/>
-                            <w:bookmarkEnd w:id="0"/>
+                          </w:p>
+                          <w:p>
+                            <w:pPr>
+                              <w:rPr>
+                                <w:rFonts w:ascii="Times New Roman" w:hAnsi="Times New Roman" w:cs="Times New Roman"/>
+                                <w:sz w:val="32"/>
+                              </w:rPr>
+                            </w:pPr>
+                            <w:r>
+                              <w:rPr>
+                                <w:rFonts w:ascii="Times New Roman" w:hAnsi="Times New Roman" w:cs="Times New Roman"/>
+                                <w:sz w:val="32"/>
+                              </w:rPr>
+                              <w:t>William Smith</w:t>
+                            </w:r>
                           </w:p>
                           <w:p>
                             <w:pPr>
@@ -368,7 +401,7 @@
                 <v:stroke joinstyle="miter"/>
                 <v:path gradientshapeok="t" o:connecttype="rect"/>
               </v:shapetype>
-              <v:shape id="Text Box 7" o:spid="_x0000_s1026" type="#_x0000_t202" style="position:absolute;margin-left:74.85pt;margin-top:81.95pt;width:358.1pt;height:154.9pt;z-index:251645952;visibility:visible;mso-wrap-style:square;mso-height-percent:0;mso-wrap-distance-left:9pt;mso-wrap-distance-top:0;mso-wrap-distance-right:9pt;mso-wrap-distance-bottom:0;mso-position-horizontal:absolute;mso-position-horizontal-relative:text;mso-position-vertical:absolute;mso-position-vertical-relative:text;mso-height-percent:0;mso-height-relative:margin;v-text-anchor:top" o:gfxdata="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" filled="f" stroked="f" strokeweight=".5pt">
+              <v:shape id="Text Box 7" o:spid="_x0000_s1026" type="#_x0000_t202" style="position:absolute;margin-left:75pt;margin-top:51.45pt;width:358.1pt;height:171pt;z-index:251645952;visibility:visible;mso-wrap-style:square;mso-height-percent:0;mso-wrap-distance-left:9pt;mso-wrap-distance-top:0;mso-wrap-distance-right:9pt;mso-wrap-distance-bottom:0;mso-position-horizontal:absolute;mso-position-horizontal-relative:text;mso-position-vertical:absolute;mso-position-vertical-relative:text;mso-height-percent:0;mso-height-relative:margin;v-text-anchor:top" o:gfxdata="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" filled="f" stroked="f" strokeweight=".5pt">
                 <v:textbox>
                   <w:txbxContent>
                     <w:p>
@@ -420,8 +453,17 @@
                           <w:rFonts w:ascii="Times New Roman" w:hAnsi="Times New Roman" w:cs="Times New Roman"/>
                           <w:sz w:val="32"/>
                         </w:rPr>
-                        <w:t xml:space="preserve"> LaFreniere</w:t>
+                        <w:t xml:space="preserve"> </w:t>
                       </w:r>
+                      <w:proofErr w:type="spellStart"/>
+                      <w:r>
+                        <w:rPr>
+                          <w:rFonts w:ascii="Times New Roman" w:hAnsi="Times New Roman" w:cs="Times New Roman"/>
+                          <w:sz w:val="32"/>
+                        </w:rPr>
+                        <w:t>LaFreniere</w:t>
+                      </w:r>
+                      <w:proofErr w:type="spellEnd"/>
                     </w:p>
                     <w:p>
                       <w:pPr>
@@ -435,8 +477,17 @@
                           <w:rFonts w:ascii="Times New Roman" w:hAnsi="Times New Roman" w:cs="Times New Roman"/>
                           <w:sz w:val="32"/>
                         </w:rPr>
-                        <w:t>Justice Nwaiwu</w:t>
+                        <w:t xml:space="preserve">Justice </w:t>
                       </w:r>
+                      <w:proofErr w:type="spellStart"/>
+                      <w:r>
+                        <w:rPr>
+                          <w:rFonts w:ascii="Times New Roman" w:hAnsi="Times New Roman" w:cs="Times New Roman"/>
+                          <w:sz w:val="32"/>
+                        </w:rPr>
+                        <w:t>Nwaiwu</w:t>
+                      </w:r>
+                      <w:proofErr w:type="spellEnd"/>
                     </w:p>
                     <w:p>
                       <w:pPr>
@@ -459,8 +510,21 @@
                         </w:rPr>
                         <w:t xml:space="preserve"> </w:t>
                       </w:r>
-                      <w:bookmarkStart w:id="1" w:name="_GoBack"/>
-                      <w:bookmarkEnd w:id="1"/>
+                    </w:p>
+                    <w:p>
+                      <w:pPr>
+                        <w:rPr>
+                          <w:rFonts w:ascii="Times New Roman" w:hAnsi="Times New Roman" w:cs="Times New Roman"/>
+                          <w:sz w:val="32"/>
+                        </w:rPr>
+                      </w:pPr>
+                      <w:r>
+                        <w:rPr>
+                          <w:rFonts w:ascii="Times New Roman" w:hAnsi="Times New Roman" w:cs="Times New Roman"/>
+                          <w:sz w:val="32"/>
+                        </w:rPr>
+                        <w:t>William Smith</w:t>
+                      </w:r>
                     </w:p>
                     <w:p>
                       <w:pPr>
@@ -852,7 +916,16 @@
           <w:sz w:val="24"/>
           <w:szCs w:val="24"/>
         </w:rPr>
-        <w:t>According to the National Math and Science Initiative</w:t>
+        <w:t xml:space="preserve">According to the National Math and Science </w:t>
+      </w:r>
+      <w:proofErr w:type="gramStart"/>
+      <w:r>
+        <w:rPr>
+          <w:rFonts w:ascii="Times New Roman" w:hAnsi="Times New Roman" w:cs="Times New Roman"/>
+          <w:sz w:val="24"/>
+          <w:szCs w:val="24"/>
+        </w:rPr>
+        <w:t>Initiative</w:t>
       </w:r>
       <w:r>
         <w:rPr>
@@ -861,7 +934,17 @@
           <w:szCs w:val="24"/>
           <w:vertAlign w:val="superscript"/>
         </w:rPr>
-        <w:t>[1]</w:t>
+        <w:t>[</w:t>
+      </w:r>
+      <w:proofErr w:type="gramEnd"/>
+      <w:r>
+        <w:rPr>
+          <w:rFonts w:ascii="Times New Roman" w:hAnsi="Times New Roman" w:cs="Times New Roman"/>
+          <w:sz w:val="24"/>
+          <w:szCs w:val="24"/>
+          <w:vertAlign w:val="superscript"/>
+        </w:rPr>
+        <w:t>1]</w:t>
       </w:r>
       <w:r>
         <w:rPr>
@@ -1873,6 +1956,7 @@
               </w:rPr>
               <w:t xml:space="preserve">Justice </w:t>
             </w:r>
+            <w:proofErr w:type="spellStart"/>
             <w:r>
               <w:rPr>
                 <w:rFonts w:ascii="Times New Roman" w:hAnsi="Times New Roman" w:cs="Times New Roman"/>
@@ -1881,6 +1965,7 @@
               </w:rPr>
               <w:t>Nwaiwu</w:t>
             </w:r>
+            <w:proofErr w:type="spellEnd"/>
           </w:p>
         </w:tc>
       </w:tr>
@@ -1955,8 +2040,18 @@
                 <w:sz w:val="24"/>
                 <w:szCs w:val="24"/>
               </w:rPr>
-              <w:t>Joe LaFreniere</w:t>
+              <w:t xml:space="preserve">Joe </w:t>
             </w:r>
+            <w:proofErr w:type="spellStart"/>
+            <w:r>
+              <w:rPr>
+                <w:rFonts w:ascii="Times New Roman" w:hAnsi="Times New Roman" w:cs="Times New Roman"/>
+                <w:sz w:val="24"/>
+                <w:szCs w:val="24"/>
+              </w:rPr>
+              <w:t>LaFreniere</w:t>
+            </w:r>
+            <w:proofErr w:type="spellEnd"/>
           </w:p>
         </w:tc>
       </w:tr>
@@ -2233,8 +2328,18 @@
                 <w:sz w:val="24"/>
                 <w:szCs w:val="24"/>
               </w:rPr>
-              <w:t>Joe LaFreniere</w:t>
+              <w:t xml:space="preserve">Joe </w:t>
             </w:r>
+            <w:proofErr w:type="spellStart"/>
+            <w:r>
+              <w:rPr>
+                <w:rFonts w:ascii="Times New Roman" w:hAnsi="Times New Roman" w:cs="Times New Roman"/>
+                <w:sz w:val="24"/>
+                <w:szCs w:val="24"/>
+              </w:rPr>
+              <w:t>LaFreniere</w:t>
+            </w:r>
+            <w:proofErr w:type="spellEnd"/>
           </w:p>
         </w:tc>
       </w:tr>
@@ -2598,8 +2703,18 @@
                 <w:sz w:val="24"/>
                 <w:szCs w:val="24"/>
               </w:rPr>
-              <w:t>Justice Nwaiwu</w:t>
+              <w:t xml:space="preserve">Justice </w:t>
             </w:r>
+            <w:proofErr w:type="spellStart"/>
+            <w:r>
+              <w:rPr>
+                <w:rFonts w:ascii="Times New Roman" w:hAnsi="Times New Roman" w:cs="Times New Roman"/>
+                <w:sz w:val="24"/>
+                <w:szCs w:val="24"/>
+              </w:rPr>
+              <w:t>Nwaiwu</w:t>
+            </w:r>
+            <w:proofErr w:type="spellEnd"/>
           </w:p>
         </w:tc>
       </w:tr>
@@ -2970,7 +3085,25 @@
           <w:sz w:val="24"/>
           <w:szCs w:val="24"/>
         </w:rPr>
-        <w:t>A changelist containing the changes made from the previous iteration</w:t>
+        <w:t xml:space="preserve">A </w:t>
+      </w:r>
+      <w:proofErr w:type="spellStart"/>
+      <w:r>
+        <w:rPr>
+          <w:rFonts w:ascii="Times New Roman" w:hAnsi="Times New Roman" w:cs="Times New Roman"/>
+          <w:sz w:val="24"/>
+          <w:szCs w:val="24"/>
+        </w:rPr>
+        <w:t>changelist</w:t>
+      </w:r>
+      <w:proofErr w:type="spellEnd"/>
+      <w:r>
+        <w:rPr>
+          <w:rFonts w:ascii="Times New Roman" w:hAnsi="Times New Roman" w:cs="Times New Roman"/>
+          <w:sz w:val="24"/>
+          <w:szCs w:val="24"/>
+        </w:rPr>
+        <w:t xml:space="preserve"> containing the changes made from the previous iteration</w:t>
       </w:r>
     </w:p>
     <w:p>
@@ -3172,7 +3305,16 @@
           <w:sz w:val="24"/>
           <w:szCs w:val="24"/>
         </w:rPr>
-        <w:t>Android is a wise choice for app development as development and distribution to the Google play store is completely free. In the US, android holds a market share of approximately 51 percent, making it the largest by a small margin. Worldwide, Android holds roughly 95 percent of smartphone operating system market share</w:t>
+        <w:t xml:space="preserve">Android is a wise choice for app development as development and distribution to the Google play store is completely free. In the US, android holds a market share of approximately 51 percent, making it the largest by a small margin. Worldwide, Android holds roughly 95 percent of smartphone operating system market </w:t>
+      </w:r>
+      <w:proofErr w:type="gramStart"/>
+      <w:r>
+        <w:rPr>
+          <w:rFonts w:ascii="Times New Roman" w:hAnsi="Times New Roman" w:cs="Times New Roman"/>
+          <w:sz w:val="24"/>
+          <w:szCs w:val="24"/>
+        </w:rPr>
+        <w:t>share</w:t>
       </w:r>
       <w:r>
         <w:rPr>
@@ -3181,7 +3323,17 @@
           <w:szCs w:val="24"/>
           <w:vertAlign w:val="superscript"/>
         </w:rPr>
-        <w:t>[2]</w:t>
+        <w:t>[</w:t>
+      </w:r>
+      <w:proofErr w:type="gramEnd"/>
+      <w:r>
+        <w:rPr>
+          <w:rFonts w:ascii="Times New Roman" w:hAnsi="Times New Roman" w:cs="Times New Roman"/>
+          <w:sz w:val="24"/>
+          <w:szCs w:val="24"/>
+          <w:vertAlign w:val="superscript"/>
+        </w:rPr>
+        <w:t>2]</w:t>
       </w:r>
       <w:r>
         <w:rPr>
@@ -3516,7 +3668,16 @@
           <w:szCs w:val="24"/>
         </w:rPr>
         <w:tab/>
-        <w:t>Open source works are mutually beneficial as others will have full authority to improve upon the work that we complete on this project. Doing so would help the cause of educating students. As such, we propose to release this software under the ISC license</w:t>
+        <w:t xml:space="preserve">Open source works are mutually beneficial as others will have full authority to improve upon the work that we complete on this project. Doing so would help the cause of educating students. As such, we propose to release this software under the ISC </w:t>
+      </w:r>
+      <w:proofErr w:type="gramStart"/>
+      <w:r>
+        <w:rPr>
+          <w:rFonts w:ascii="Times New Roman" w:hAnsi="Times New Roman" w:cs="Times New Roman"/>
+          <w:sz w:val="24"/>
+          <w:szCs w:val="24"/>
+        </w:rPr>
+        <w:t>license</w:t>
       </w:r>
       <w:r>
         <w:rPr>
@@ -3525,7 +3686,17 @@
           <w:szCs w:val="24"/>
           <w:vertAlign w:val="superscript"/>
         </w:rPr>
-        <w:t>[3]</w:t>
+        <w:t>[</w:t>
+      </w:r>
+      <w:proofErr w:type="gramEnd"/>
+      <w:r>
+        <w:rPr>
+          <w:rFonts w:ascii="Times New Roman" w:hAnsi="Times New Roman" w:cs="Times New Roman"/>
+          <w:sz w:val="24"/>
+          <w:szCs w:val="24"/>
+          <w:vertAlign w:val="superscript"/>
+        </w:rPr>
+        <w:t>3]</w:t>
       </w:r>
       <w:r>
         <w:rPr>
@@ -5021,7 +5192,25 @@
                                 <w:sz w:val="24"/>
                                 <w:szCs w:val="24"/>
                               </w:rPr>
-                              <w:t>For Android development, I am learning by myself this semester via Youtube.</w:t>
+                              <w:t xml:space="preserve">For Android development, I am learning by myself this semester via </w:t>
+                            </w:r>
+                            <w:proofErr w:type="spellStart"/>
+                            <w:r>
+                              <w:rPr>
+                                <w:rFonts w:ascii="Times New Roman" w:hAnsi="Times New Roman" w:cs="Times New Roman"/>
+                                <w:sz w:val="24"/>
+                                <w:szCs w:val="24"/>
+                              </w:rPr>
+                              <w:t>Youtube</w:t>
+                            </w:r>
+                            <w:proofErr w:type="spellEnd"/>
+                            <w:r>
+                              <w:rPr>
+                                <w:rFonts w:ascii="Times New Roman" w:hAnsi="Times New Roman" w:cs="Times New Roman"/>
+                                <w:sz w:val="24"/>
+                                <w:szCs w:val="24"/>
+                              </w:rPr>
+                              <w:t>.</w:t>
                             </w:r>
                           </w:p>
                           <w:p>
@@ -5441,8 +5630,18 @@
                                 <w:sz w:val="28"/>
                                 <w:szCs w:val="24"/>
                               </w:rPr>
-                              <w:t>Justice Nwaiwu</w:t>
+                              <w:t xml:space="preserve">Justice </w:t>
                             </w:r>
+                            <w:proofErr w:type="spellStart"/>
+                            <w:r>
+                              <w:rPr>
+                                <w:rFonts w:ascii="Times New Roman" w:hAnsi="Times New Roman" w:cs="Times New Roman"/>
+                                <w:sz w:val="28"/>
+                                <w:szCs w:val="24"/>
+                              </w:rPr>
+                              <w:t>Nwaiwu</w:t>
+                            </w:r>
+                            <w:proofErr w:type="spellEnd"/>
                             <w:r>
                               <w:rPr>
                                 <w:rFonts w:ascii="Times New Roman" w:hAnsi="Times New Roman" w:cs="Times New Roman"/>
@@ -5491,7 +5690,25 @@
                                 <w:sz w:val="24"/>
                                 <w:szCs w:val="24"/>
                               </w:rPr>
-                              <w:t>computer science degree. Justice Nwaiwu has years of experience in the Java programming</w:t>
+                              <w:t xml:space="preserve">computer science degree. Justice </w:t>
+                            </w:r>
+                            <w:proofErr w:type="spellStart"/>
+                            <w:r>
+                              <w:rPr>
+                                <w:rFonts w:ascii="Times New Roman" w:hAnsi="Times New Roman" w:cs="Times New Roman"/>
+                                <w:sz w:val="24"/>
+                                <w:szCs w:val="24"/>
+                              </w:rPr>
+                              <w:t>Nwaiwu</w:t>
+                            </w:r>
+                            <w:proofErr w:type="spellEnd"/>
+                            <w:r>
+                              <w:rPr>
+                                <w:rFonts w:ascii="Times New Roman" w:hAnsi="Times New Roman" w:cs="Times New Roman"/>
+                                <w:sz w:val="24"/>
+                                <w:szCs w:val="24"/>
+                              </w:rPr>
+                              <w:t xml:space="preserve"> has years of experience in the Java programming</w:t>
                             </w:r>
                             <w:r>
                               <w:rPr>
@@ -6113,8 +6330,18 @@
                                 <w:sz w:val="28"/>
                                 <w:szCs w:val="24"/>
                               </w:rPr>
-                              <w:t xml:space="preserve"> LaFreniere</w:t>
+                              <w:t xml:space="preserve"> </w:t>
                             </w:r>
+                            <w:proofErr w:type="spellStart"/>
+                            <w:r>
+                              <w:rPr>
+                                <w:rFonts w:ascii="Times New Roman" w:hAnsi="Times New Roman" w:cs="Times New Roman"/>
+                                <w:sz w:val="28"/>
+                                <w:szCs w:val="24"/>
+                              </w:rPr>
+                              <w:t>LaFreniere</w:t>
+                            </w:r>
+                            <w:proofErr w:type="spellEnd"/>
                             <w:r>
                               <w:rPr>
                                 <w:rFonts w:ascii="Times New Roman" w:hAnsi="Times New Roman" w:cs="Times New Roman"/>
@@ -8954,51 +9181,51 @@
     </dgm:pt>
   </dgm:ptLst>
   <dgm:cxnLst>
-    <dgm:cxn modelId="{2DD4C780-8A1C-4B40-851E-B4C4C7C5093C}" type="presOf" srcId="{B296515A-BCB7-416D-9003-C5284F550555}" destId="{AD26EC2F-E4AF-4F5A-A1FB-2FCE76BB30D9}" srcOrd="0" destOrd="1" presId="urn:microsoft.com/office/officeart/2005/8/layout/vProcess5"/>
-    <dgm:cxn modelId="{3F552A6E-AC03-47F6-BC5E-85C8D53D8D50}" type="presOf" srcId="{B8671F29-AFFA-4907-814E-4C5E1EED10C7}" destId="{A826587D-688C-44BA-A6B6-BF2BB910A3E6}" srcOrd="0" destOrd="1" presId="urn:microsoft.com/office/officeart/2005/8/layout/vProcess5"/>
     <dgm:cxn modelId="{605059A9-821C-4951-8947-6754DB7117F1}" srcId="{68F15294-E8FF-4274-B27D-5E29B86598EE}" destId="{24AF753C-175E-40DA-96E1-3BCEBA0DDF35}" srcOrd="1" destOrd="0" parTransId="{23BC353C-1A18-472F-8823-621A25187D0F}" sibTransId="{0F79400A-168D-4A68-A281-0BAF3A5B0799}"/>
+    <dgm:cxn modelId="{78D7D08F-FFDE-458D-89FC-05159EA1C032}" type="presOf" srcId="{18C37802-5965-499A-9A9E-2CA4328C4FBC}" destId="{A7DD9D75-891C-4568-A82B-CFB41B53D05B}" srcOrd="0" destOrd="1" presId="urn:microsoft.com/office/officeart/2005/8/layout/vProcess5"/>
+    <dgm:cxn modelId="{64E33840-3591-48BF-B4DE-7F6E5FCA01BE}" type="presOf" srcId="{CA4D4F27-7691-47DB-ACF4-83FE842202F6}" destId="{BDD58A9F-6177-4A4B-B999-213A12C9F58D}" srcOrd="1" destOrd="2" presId="urn:microsoft.com/office/officeart/2005/8/layout/vProcess5"/>
+    <dgm:cxn modelId="{75FDACBF-34E4-4C2A-9603-BEE1EFB7A2FA}" type="presOf" srcId="{24AF753C-175E-40DA-96E1-3BCEBA0DDF35}" destId="{EFAC2C5B-B26A-4A91-B38B-DB1CD5625794}" srcOrd="1" destOrd="2" presId="urn:microsoft.com/office/officeart/2005/8/layout/vProcess5"/>
     <dgm:cxn modelId="{DD7BCAD9-C1FE-40F6-9A51-C4A290A4470E}" srcId="{533726AA-3D5E-4B7A-B80C-A63CEF0DD6E2}" destId="{FF6CF51D-B576-4F43-9A1D-3866276C9795}" srcOrd="2" destOrd="0" parTransId="{AFEB283B-98BA-4E82-9F01-C40551DC74AE}" sibTransId="{40E278C5-740A-4AF5-85AB-AE5860B4185D}"/>
     <dgm:cxn modelId="{BDE70661-039F-435D-BCFB-51F7F83AA00A}" srcId="{2EA2D1CD-0E12-47DB-86E9-9A0C196CC21B}" destId="{B8671F29-AFFA-4907-814E-4C5E1EED10C7}" srcOrd="0" destOrd="0" parTransId="{2155DF04-AA28-41C7-B1EB-2A052E035642}" sibTransId="{67FC2905-0AF9-4047-A9B0-B1AABF6FEC78}"/>
-    <dgm:cxn modelId="{D62C200A-BB89-4F4D-A0DB-889C6CFBE965}" type="presOf" srcId="{C8ACE85E-C1C3-4DBF-9B33-F0A19373AD82}" destId="{A7DD9D75-891C-4568-A82B-CFB41B53D05B}" srcOrd="0" destOrd="3" presId="urn:microsoft.com/office/officeart/2005/8/layout/vProcess5"/>
+    <dgm:cxn modelId="{6D81ECC3-70D1-4CD1-AF51-D55F8000014C}" type="presOf" srcId="{533726AA-3D5E-4B7A-B80C-A63CEF0DD6E2}" destId="{DE27E93C-2EBF-4664-B5BE-54FB773E8925}" srcOrd="0" destOrd="0" presId="urn:microsoft.com/office/officeart/2005/8/layout/vProcess5"/>
+    <dgm:cxn modelId="{D93D1C1B-42C5-4D29-9E46-B1480DAB379E}" type="presOf" srcId="{FF6CF51D-B576-4F43-9A1D-3866276C9795}" destId="{51E14699-F23C-4B3A-8A8B-5CCCC58DC9E3}" srcOrd="1" destOrd="0" presId="urn:microsoft.com/office/officeart/2005/8/layout/vProcess5"/>
+    <dgm:cxn modelId="{566CBAC3-8197-4811-A78F-A675088CD573}" type="presOf" srcId="{18C37802-5965-499A-9A9E-2CA4328C4FBC}" destId="{EFAC2C5B-B26A-4A91-B38B-DB1CD5625794}" srcOrd="1" destOrd="1" presId="urn:microsoft.com/office/officeart/2005/8/layout/vProcess5"/>
     <dgm:cxn modelId="{DDCB774A-2452-40D7-8795-2931A8F1D7D1}" srcId="{2EA2D1CD-0E12-47DB-86E9-9A0C196CC21B}" destId="{CA4D4F27-7691-47DB-ACF4-83FE842202F6}" srcOrd="1" destOrd="0" parTransId="{582E679C-F90D-43A7-83F2-330301791BD1}" sibTransId="{2E100F21-A59F-47C0-896D-F87B6431F053}"/>
-    <dgm:cxn modelId="{F40AE8D5-17D2-4F98-A21D-B7AB66A2B9AD}" type="presOf" srcId="{FF6CF51D-B576-4F43-9A1D-3866276C9795}" destId="{AD26EC2F-E4AF-4F5A-A1FB-2FCE76BB30D9}" srcOrd="0" destOrd="0" presId="urn:microsoft.com/office/officeart/2005/8/layout/vProcess5"/>
-    <dgm:cxn modelId="{1CFD5DB0-DF57-4EEE-8C8D-2B7D463656A8}" type="presOf" srcId="{24AF753C-175E-40DA-96E1-3BCEBA0DDF35}" destId="{EFAC2C5B-B26A-4A91-B38B-DB1CD5625794}" srcOrd="1" destOrd="2" presId="urn:microsoft.com/office/officeart/2005/8/layout/vProcess5"/>
-    <dgm:cxn modelId="{59DB9819-21F5-45F3-95E1-937C82B7C070}" type="presOf" srcId="{A80405DB-A44E-44FB-A78F-7454C09C80EA}" destId="{51E14699-F23C-4B3A-8A8B-5CCCC58DC9E3}" srcOrd="1" destOrd="2" presId="urn:microsoft.com/office/officeart/2005/8/layout/vProcess5"/>
+    <dgm:cxn modelId="{69FFB7CD-C07A-49AD-B019-56AF715EF28D}" type="presOf" srcId="{A80405DB-A44E-44FB-A78F-7454C09C80EA}" destId="{AD26EC2F-E4AF-4F5A-A1FB-2FCE76BB30D9}" srcOrd="0" destOrd="2" presId="urn:microsoft.com/office/officeart/2005/8/layout/vProcess5"/>
+    <dgm:cxn modelId="{F07D2072-24CE-4A0B-9B6D-75F9DD2233AB}" type="presOf" srcId="{B296515A-BCB7-416D-9003-C5284F550555}" destId="{51E14699-F23C-4B3A-8A8B-5CCCC58DC9E3}" srcOrd="1" destOrd="1" presId="urn:microsoft.com/office/officeart/2005/8/layout/vProcess5"/>
+    <dgm:cxn modelId="{A2321671-5A68-4CAE-A9F9-D3551C7BB628}" type="presOf" srcId="{68F15294-E8FF-4274-B27D-5E29B86598EE}" destId="{A7DD9D75-891C-4568-A82B-CFB41B53D05B}" srcOrd="0" destOrd="0" presId="urn:microsoft.com/office/officeart/2005/8/layout/vProcess5"/>
     <dgm:cxn modelId="{94A4F8A7-5969-44B8-B56A-7A9998C047FE}" srcId="{FF6CF51D-B576-4F43-9A1D-3866276C9795}" destId="{A80405DB-A44E-44FB-A78F-7454C09C80EA}" srcOrd="1" destOrd="0" parTransId="{E5F0C80A-D28F-4CE3-99EA-335AF0FD8D09}" sibTransId="{ED3DC35F-30A5-41B4-9B9E-6F8E6F492077}"/>
-    <dgm:cxn modelId="{50D75331-8277-4E07-B360-9F551BF2E8BB}" type="presOf" srcId="{28261E5A-60A1-454A-A33B-1A9BB755229B}" destId="{C1820531-5033-4B37-B31E-B791290D6E91}" srcOrd="0" destOrd="0" presId="urn:microsoft.com/office/officeart/2005/8/layout/vProcess5"/>
-    <dgm:cxn modelId="{F36A289E-BA24-4FC1-A6E0-678EEF4D2BAF}" type="presOf" srcId="{9DA0EE27-6BFE-486F-B10A-0509FA6C3C71}" destId="{51E14699-F23C-4B3A-8A8B-5CCCC58DC9E3}" srcOrd="1" destOrd="3" presId="urn:microsoft.com/office/officeart/2005/8/layout/vProcess5"/>
-    <dgm:cxn modelId="{D291BB24-D3A6-4B19-BF7E-FC073458C515}" type="presOf" srcId="{18C37802-5965-499A-9A9E-2CA4328C4FBC}" destId="{EFAC2C5B-B26A-4A91-B38B-DB1CD5625794}" srcOrd="1" destOrd="1" presId="urn:microsoft.com/office/officeart/2005/8/layout/vProcess5"/>
-    <dgm:cxn modelId="{6D64E263-8A0A-493E-B78F-64DB68391A08}" type="presOf" srcId="{B296515A-BCB7-416D-9003-C5284F550555}" destId="{51E14699-F23C-4B3A-8A8B-5CCCC58DC9E3}" srcOrd="1" destOrd="1" presId="urn:microsoft.com/office/officeart/2005/8/layout/vProcess5"/>
+    <dgm:cxn modelId="{376AC99F-7F81-49CF-9E1A-F38E00EDAFEE}" type="presOf" srcId="{2EA2D1CD-0E12-47DB-86E9-9A0C196CC21B}" destId="{A826587D-688C-44BA-A6B6-BF2BB910A3E6}" srcOrd="0" destOrd="0" presId="urn:microsoft.com/office/officeart/2005/8/layout/vProcess5"/>
+    <dgm:cxn modelId="{D7F135F9-99F2-4DE8-B255-0C71DBC39794}" type="presOf" srcId="{FF6CF51D-B576-4F43-9A1D-3866276C9795}" destId="{AD26EC2F-E4AF-4F5A-A1FB-2FCE76BB30D9}" srcOrd="0" destOrd="0" presId="urn:microsoft.com/office/officeart/2005/8/layout/vProcess5"/>
     <dgm:cxn modelId="{6B1747E1-FBED-4DF8-AC3E-FF70262D960E}" srcId="{68F15294-E8FF-4274-B27D-5E29B86598EE}" destId="{18C37802-5965-499A-9A9E-2CA4328C4FBC}" srcOrd="0" destOrd="0" parTransId="{D0C2A816-3B86-4AA2-BD38-779A7B52ACE4}" sibTransId="{DF128D09-9309-43BA-9D88-61F85E4EAB1C}"/>
     <dgm:cxn modelId="{9EE1A973-3A6F-4326-BC55-34C74DBF516D}" srcId="{FF6CF51D-B576-4F43-9A1D-3866276C9795}" destId="{9DA0EE27-6BFE-486F-B10A-0509FA6C3C71}" srcOrd="2" destOrd="0" parTransId="{ECAD410F-464B-4799-8A1D-005A62BFD234}" sibTransId="{0A197371-38E1-4A3D-BB28-6A132F1F628D}"/>
-    <dgm:cxn modelId="{F4BABEA4-D474-4255-BB95-AE0DB5C943B2}" type="presOf" srcId="{CA4D4F27-7691-47DB-ACF4-83FE842202F6}" destId="{BDD58A9F-6177-4A4B-B999-213A12C9F58D}" srcOrd="1" destOrd="2" presId="urn:microsoft.com/office/officeart/2005/8/layout/vProcess5"/>
-    <dgm:cxn modelId="{B0B70312-486D-4873-90A5-22534C6EDEC4}" type="presOf" srcId="{533726AA-3D5E-4B7A-B80C-A63CEF0DD6E2}" destId="{DE27E93C-2EBF-4664-B5BE-54FB773E8925}" srcOrd="0" destOrd="0" presId="urn:microsoft.com/office/officeart/2005/8/layout/vProcess5"/>
+    <dgm:cxn modelId="{9274D29E-8096-4C2A-8A93-A5C01E811D0E}" type="presOf" srcId="{A80405DB-A44E-44FB-A78F-7454C09C80EA}" destId="{51E14699-F23C-4B3A-8A8B-5CCCC58DC9E3}" srcOrd="1" destOrd="2" presId="urn:microsoft.com/office/officeart/2005/8/layout/vProcess5"/>
     <dgm:cxn modelId="{5B9AC0F6-56CB-4527-B09C-91CE8F9A185F}" srcId="{FF6CF51D-B576-4F43-9A1D-3866276C9795}" destId="{B296515A-BCB7-416D-9003-C5284F550555}" srcOrd="0" destOrd="0" parTransId="{743B9148-F817-44F6-B325-6ECF87E2ADEE}" sibTransId="{B83BF75B-0338-4BED-A267-B1F0983650AB}"/>
-    <dgm:cxn modelId="{CCCFDDEE-89C9-429D-BC47-74313DCA4150}" type="presOf" srcId="{68F15294-E8FF-4274-B27D-5E29B86598EE}" destId="{EFAC2C5B-B26A-4A91-B38B-DB1CD5625794}" srcOrd="1" destOrd="0" presId="urn:microsoft.com/office/officeart/2005/8/layout/vProcess5"/>
-    <dgm:cxn modelId="{9741C62A-FB4C-4E38-993D-83B13B7EB4C2}" type="presOf" srcId="{2EA2D1CD-0E12-47DB-86E9-9A0C196CC21B}" destId="{A826587D-688C-44BA-A6B6-BF2BB910A3E6}" srcOrd="0" destOrd="0" presId="urn:microsoft.com/office/officeart/2005/8/layout/vProcess5"/>
+    <dgm:cxn modelId="{059B7BB1-CD9F-4B0F-9A6C-9482449FA92E}" type="presOf" srcId="{B296515A-BCB7-416D-9003-C5284F550555}" destId="{AD26EC2F-E4AF-4F5A-A1FB-2FCE76BB30D9}" srcOrd="0" destOrd="1" presId="urn:microsoft.com/office/officeart/2005/8/layout/vProcess5"/>
     <dgm:cxn modelId="{9410B757-2CF2-4D2E-A1D3-3FB8FBAF8486}" srcId="{533726AA-3D5E-4B7A-B80C-A63CEF0DD6E2}" destId="{2EA2D1CD-0E12-47DB-86E9-9A0C196CC21B}" srcOrd="1" destOrd="0" parTransId="{59A9D3C1-7CED-4D77-8DBD-B989AB4297BD}" sibTransId="{28261E5A-60A1-454A-A33B-1A9BB755229B}"/>
+    <dgm:cxn modelId="{66F48A1E-BA63-4755-BB97-48E0B10BC429}" type="presOf" srcId="{9DA0EE27-6BFE-486F-B10A-0509FA6C3C71}" destId="{51E14699-F23C-4B3A-8A8B-5CCCC58DC9E3}" srcOrd="1" destOrd="3" presId="urn:microsoft.com/office/officeart/2005/8/layout/vProcess5"/>
     <dgm:cxn modelId="{FE305C1C-DEEA-40D0-9E54-3FE731EC0DF7}" srcId="{533726AA-3D5E-4B7A-B80C-A63CEF0DD6E2}" destId="{68F15294-E8FF-4274-B27D-5E29B86598EE}" srcOrd="0" destOrd="0" parTransId="{E7C54ACC-9866-4F8B-8BFF-0F8DE817A284}" sibTransId="{5C196558-D138-4687-B60F-36B61536D27E}"/>
-    <dgm:cxn modelId="{D4739BC6-9CE9-4F7C-B266-09BC584FC454}" type="presOf" srcId="{B8671F29-AFFA-4907-814E-4C5E1EED10C7}" destId="{BDD58A9F-6177-4A4B-B999-213A12C9F58D}" srcOrd="1" destOrd="1" presId="urn:microsoft.com/office/officeart/2005/8/layout/vProcess5"/>
-    <dgm:cxn modelId="{6CA1A699-C696-42F3-B62D-E7E9F9F8EDB2}" type="presOf" srcId="{5C196558-D138-4687-B60F-36B61536D27E}" destId="{C4F7A84C-D2AB-4C0C-B657-09D32FE20A9A}" srcOrd="0" destOrd="0" presId="urn:microsoft.com/office/officeart/2005/8/layout/vProcess5"/>
-    <dgm:cxn modelId="{82A77194-B7E9-43BE-AC9C-CA370D8A9754}" type="presOf" srcId="{18C37802-5965-499A-9A9E-2CA4328C4FBC}" destId="{A7DD9D75-891C-4568-A82B-CFB41B53D05B}" srcOrd="0" destOrd="1" presId="urn:microsoft.com/office/officeart/2005/8/layout/vProcess5"/>
-    <dgm:cxn modelId="{0E0FA41B-CD2D-47FC-A564-723ED779BFE7}" type="presOf" srcId="{68F15294-E8FF-4274-B27D-5E29B86598EE}" destId="{A7DD9D75-891C-4568-A82B-CFB41B53D05B}" srcOrd="0" destOrd="0" presId="urn:microsoft.com/office/officeart/2005/8/layout/vProcess5"/>
-    <dgm:cxn modelId="{E12DF416-43B1-4C31-B5AD-45FB60BCF747}" type="presOf" srcId="{C8ACE85E-C1C3-4DBF-9B33-F0A19373AD82}" destId="{EFAC2C5B-B26A-4A91-B38B-DB1CD5625794}" srcOrd="1" destOrd="3" presId="urn:microsoft.com/office/officeart/2005/8/layout/vProcess5"/>
-    <dgm:cxn modelId="{C7EC9092-5317-4C89-88D7-220E5ECD22E2}" type="presOf" srcId="{24AF753C-175E-40DA-96E1-3BCEBA0DDF35}" destId="{A7DD9D75-891C-4568-A82B-CFB41B53D05B}" srcOrd="0" destOrd="2" presId="urn:microsoft.com/office/officeart/2005/8/layout/vProcess5"/>
-    <dgm:cxn modelId="{5869122C-CFD2-4570-8716-18701C2A2F1E}" type="presOf" srcId="{CA4D4F27-7691-47DB-ACF4-83FE842202F6}" destId="{A826587D-688C-44BA-A6B6-BF2BB910A3E6}" srcOrd="0" destOrd="2" presId="urn:microsoft.com/office/officeart/2005/8/layout/vProcess5"/>
-    <dgm:cxn modelId="{0C60BCE0-D114-4EDB-BBC6-5B0E79F03E9F}" type="presOf" srcId="{FF6CF51D-B576-4F43-9A1D-3866276C9795}" destId="{51E14699-F23C-4B3A-8A8B-5CCCC58DC9E3}" srcOrd="1" destOrd="0" presId="urn:microsoft.com/office/officeart/2005/8/layout/vProcess5"/>
-    <dgm:cxn modelId="{C5B88105-2BA2-4899-9664-E9EE9994794D}" type="presOf" srcId="{9DA0EE27-6BFE-486F-B10A-0509FA6C3C71}" destId="{AD26EC2F-E4AF-4F5A-A1FB-2FCE76BB30D9}" srcOrd="0" destOrd="3" presId="urn:microsoft.com/office/officeart/2005/8/layout/vProcess5"/>
-    <dgm:cxn modelId="{DA0D0E82-D564-4C39-98FE-C7E0312F37CC}" type="presOf" srcId="{2EA2D1CD-0E12-47DB-86E9-9A0C196CC21B}" destId="{BDD58A9F-6177-4A4B-B999-213A12C9F58D}" srcOrd="1" destOrd="0" presId="urn:microsoft.com/office/officeart/2005/8/layout/vProcess5"/>
-    <dgm:cxn modelId="{64C8C7A3-3D94-48DD-8DED-2A02F2D03057}" type="presOf" srcId="{A80405DB-A44E-44FB-A78F-7454C09C80EA}" destId="{AD26EC2F-E4AF-4F5A-A1FB-2FCE76BB30D9}" srcOrd="0" destOrd="2" presId="urn:microsoft.com/office/officeart/2005/8/layout/vProcess5"/>
+    <dgm:cxn modelId="{DCBCA5D9-69E8-4094-A5D0-120A3A9185D6}" type="presOf" srcId="{CA4D4F27-7691-47DB-ACF4-83FE842202F6}" destId="{A826587D-688C-44BA-A6B6-BF2BB910A3E6}" srcOrd="0" destOrd="2" presId="urn:microsoft.com/office/officeart/2005/8/layout/vProcess5"/>
+    <dgm:cxn modelId="{2A1414AE-7068-447F-9621-F4F393C8BCA1}" type="presOf" srcId="{C8ACE85E-C1C3-4DBF-9B33-F0A19373AD82}" destId="{A7DD9D75-891C-4568-A82B-CFB41B53D05B}" srcOrd="0" destOrd="3" presId="urn:microsoft.com/office/officeart/2005/8/layout/vProcess5"/>
+    <dgm:cxn modelId="{3351CF16-2A1A-4066-9378-683204556E73}" type="presOf" srcId="{5C196558-D138-4687-B60F-36B61536D27E}" destId="{C4F7A84C-D2AB-4C0C-B657-09D32FE20A9A}" srcOrd="0" destOrd="0" presId="urn:microsoft.com/office/officeart/2005/8/layout/vProcess5"/>
+    <dgm:cxn modelId="{F9BCCDE8-1251-4880-8751-1C1763C1BE82}" type="presOf" srcId="{28261E5A-60A1-454A-A33B-1A9BB755229B}" destId="{C1820531-5033-4B37-B31E-B791290D6E91}" srcOrd="0" destOrd="0" presId="urn:microsoft.com/office/officeart/2005/8/layout/vProcess5"/>
+    <dgm:cxn modelId="{04C07070-82CB-4B29-85D5-BD3F84F478CD}" type="presOf" srcId="{B8671F29-AFFA-4907-814E-4C5E1EED10C7}" destId="{BDD58A9F-6177-4A4B-B999-213A12C9F58D}" srcOrd="1" destOrd="1" presId="urn:microsoft.com/office/officeart/2005/8/layout/vProcess5"/>
+    <dgm:cxn modelId="{89729E66-DAF2-4642-AB07-86CDAF2B1487}" type="presOf" srcId="{68F15294-E8FF-4274-B27D-5E29B86598EE}" destId="{EFAC2C5B-B26A-4A91-B38B-DB1CD5625794}" srcOrd="1" destOrd="0" presId="urn:microsoft.com/office/officeart/2005/8/layout/vProcess5"/>
+    <dgm:cxn modelId="{6192DFF4-1271-4CAE-AD10-F13B6AFACE04}" type="presOf" srcId="{24AF753C-175E-40DA-96E1-3BCEBA0DDF35}" destId="{A7DD9D75-891C-4568-A82B-CFB41B53D05B}" srcOrd="0" destOrd="2" presId="urn:microsoft.com/office/officeart/2005/8/layout/vProcess5"/>
+    <dgm:cxn modelId="{F01055C1-9172-4CB0-A894-2331B566BFCD}" type="presOf" srcId="{9DA0EE27-6BFE-486F-B10A-0509FA6C3C71}" destId="{AD26EC2F-E4AF-4F5A-A1FB-2FCE76BB30D9}" srcOrd="0" destOrd="3" presId="urn:microsoft.com/office/officeart/2005/8/layout/vProcess5"/>
+    <dgm:cxn modelId="{42B0D3C7-4A04-409E-B219-E803F4979909}" type="presOf" srcId="{C8ACE85E-C1C3-4DBF-9B33-F0A19373AD82}" destId="{EFAC2C5B-B26A-4A91-B38B-DB1CD5625794}" srcOrd="1" destOrd="3" presId="urn:microsoft.com/office/officeart/2005/8/layout/vProcess5"/>
+    <dgm:cxn modelId="{4A7C3BB5-DA72-4A77-8E0F-18FE141140D1}" type="presOf" srcId="{2EA2D1CD-0E12-47DB-86E9-9A0C196CC21B}" destId="{BDD58A9F-6177-4A4B-B999-213A12C9F58D}" srcOrd="1" destOrd="0" presId="urn:microsoft.com/office/officeart/2005/8/layout/vProcess5"/>
     <dgm:cxn modelId="{6F19EB88-A586-4B0B-8D4B-83661CA24CFC}" srcId="{68F15294-E8FF-4274-B27D-5E29B86598EE}" destId="{C8ACE85E-C1C3-4DBF-9B33-F0A19373AD82}" srcOrd="2" destOrd="0" parTransId="{2A23EBDF-1B36-45EB-9066-38FC6B5A4C15}" sibTransId="{C48ABD53-F73E-4280-9C6A-A412496D1651}"/>
-    <dgm:cxn modelId="{80622C09-2C5D-4898-A101-F146D92AEA11}" type="presParOf" srcId="{DE27E93C-2EBF-4664-B5BE-54FB773E8925}" destId="{68FF19D8-3C87-4590-BB36-752D2CC55EEB}" srcOrd="0" destOrd="0" presId="urn:microsoft.com/office/officeart/2005/8/layout/vProcess5"/>
-    <dgm:cxn modelId="{3C876701-E1BA-4AAC-9767-0645E7CABA5C}" type="presParOf" srcId="{DE27E93C-2EBF-4664-B5BE-54FB773E8925}" destId="{A7DD9D75-891C-4568-A82B-CFB41B53D05B}" srcOrd="1" destOrd="0" presId="urn:microsoft.com/office/officeart/2005/8/layout/vProcess5"/>
-    <dgm:cxn modelId="{2AB5A516-F6DF-4557-A93B-307550FD85B6}" type="presParOf" srcId="{DE27E93C-2EBF-4664-B5BE-54FB773E8925}" destId="{A826587D-688C-44BA-A6B6-BF2BB910A3E6}" srcOrd="2" destOrd="0" presId="urn:microsoft.com/office/officeart/2005/8/layout/vProcess5"/>
-    <dgm:cxn modelId="{544B2FAE-DE00-472A-8EEF-6D4C2C08175A}" type="presParOf" srcId="{DE27E93C-2EBF-4664-B5BE-54FB773E8925}" destId="{AD26EC2F-E4AF-4F5A-A1FB-2FCE76BB30D9}" srcOrd="3" destOrd="0" presId="urn:microsoft.com/office/officeart/2005/8/layout/vProcess5"/>
-    <dgm:cxn modelId="{06A4B02F-AC32-45B4-B7DE-3F13816CEF4A}" type="presParOf" srcId="{DE27E93C-2EBF-4664-B5BE-54FB773E8925}" destId="{C4F7A84C-D2AB-4C0C-B657-09D32FE20A9A}" srcOrd="4" destOrd="0" presId="urn:microsoft.com/office/officeart/2005/8/layout/vProcess5"/>
-    <dgm:cxn modelId="{2DDE5797-5FEF-4AA0-89CA-D7859AF5E0BF}" type="presParOf" srcId="{DE27E93C-2EBF-4664-B5BE-54FB773E8925}" destId="{C1820531-5033-4B37-B31E-B791290D6E91}" srcOrd="5" destOrd="0" presId="urn:microsoft.com/office/officeart/2005/8/layout/vProcess5"/>
-    <dgm:cxn modelId="{3D066888-F4FD-45B8-AC44-8C7F0666DE13}" type="presParOf" srcId="{DE27E93C-2EBF-4664-B5BE-54FB773E8925}" destId="{EFAC2C5B-B26A-4A91-B38B-DB1CD5625794}" srcOrd="6" destOrd="0" presId="urn:microsoft.com/office/officeart/2005/8/layout/vProcess5"/>
-    <dgm:cxn modelId="{5854D6D9-981D-47E3-8BF1-6B7FA7A83E20}" type="presParOf" srcId="{DE27E93C-2EBF-4664-B5BE-54FB773E8925}" destId="{BDD58A9F-6177-4A4B-B999-213A12C9F58D}" srcOrd="7" destOrd="0" presId="urn:microsoft.com/office/officeart/2005/8/layout/vProcess5"/>
-    <dgm:cxn modelId="{4F289F3D-F895-481C-8D03-135AEAFFFA35}" type="presParOf" srcId="{DE27E93C-2EBF-4664-B5BE-54FB773E8925}" destId="{51E14699-F23C-4B3A-8A8B-5CCCC58DC9E3}" srcOrd="8" destOrd="0" presId="urn:microsoft.com/office/officeart/2005/8/layout/vProcess5"/>
+    <dgm:cxn modelId="{21DFFA0E-9BA1-4C38-B36A-77EDA26A87D4}" type="presOf" srcId="{B8671F29-AFFA-4907-814E-4C5E1EED10C7}" destId="{A826587D-688C-44BA-A6B6-BF2BB910A3E6}" srcOrd="0" destOrd="1" presId="urn:microsoft.com/office/officeart/2005/8/layout/vProcess5"/>
+    <dgm:cxn modelId="{9301B9E7-1A59-43FC-AE7A-CF73AA1F2B8F}" type="presParOf" srcId="{DE27E93C-2EBF-4664-B5BE-54FB773E8925}" destId="{68FF19D8-3C87-4590-BB36-752D2CC55EEB}" srcOrd="0" destOrd="0" presId="urn:microsoft.com/office/officeart/2005/8/layout/vProcess5"/>
+    <dgm:cxn modelId="{BA6EB518-A80E-47F7-9DDC-0D24E6BC9C07}" type="presParOf" srcId="{DE27E93C-2EBF-4664-B5BE-54FB773E8925}" destId="{A7DD9D75-891C-4568-A82B-CFB41B53D05B}" srcOrd="1" destOrd="0" presId="urn:microsoft.com/office/officeart/2005/8/layout/vProcess5"/>
+    <dgm:cxn modelId="{ECCF6AC4-87FA-4772-9C96-3BA55D533A96}" type="presParOf" srcId="{DE27E93C-2EBF-4664-B5BE-54FB773E8925}" destId="{A826587D-688C-44BA-A6B6-BF2BB910A3E6}" srcOrd="2" destOrd="0" presId="urn:microsoft.com/office/officeart/2005/8/layout/vProcess5"/>
+    <dgm:cxn modelId="{1BF026FC-53D8-482B-90D8-957C9CB89055}" type="presParOf" srcId="{DE27E93C-2EBF-4664-B5BE-54FB773E8925}" destId="{AD26EC2F-E4AF-4F5A-A1FB-2FCE76BB30D9}" srcOrd="3" destOrd="0" presId="urn:microsoft.com/office/officeart/2005/8/layout/vProcess5"/>
+    <dgm:cxn modelId="{3B281E7C-E2B2-431B-BD39-0835F50D24DD}" type="presParOf" srcId="{DE27E93C-2EBF-4664-B5BE-54FB773E8925}" destId="{C4F7A84C-D2AB-4C0C-B657-09D32FE20A9A}" srcOrd="4" destOrd="0" presId="urn:microsoft.com/office/officeart/2005/8/layout/vProcess5"/>
+    <dgm:cxn modelId="{969C3130-7CAF-4A22-B23B-E1AA2E1FC934}" type="presParOf" srcId="{DE27E93C-2EBF-4664-B5BE-54FB773E8925}" destId="{C1820531-5033-4B37-B31E-B791290D6E91}" srcOrd="5" destOrd="0" presId="urn:microsoft.com/office/officeart/2005/8/layout/vProcess5"/>
+    <dgm:cxn modelId="{7E680E9C-C722-4F9A-A810-18934C174451}" type="presParOf" srcId="{DE27E93C-2EBF-4664-B5BE-54FB773E8925}" destId="{EFAC2C5B-B26A-4A91-B38B-DB1CD5625794}" srcOrd="6" destOrd="0" presId="urn:microsoft.com/office/officeart/2005/8/layout/vProcess5"/>
+    <dgm:cxn modelId="{F7F250D4-F0D1-41F1-A2DB-8D255C9531CF}" type="presParOf" srcId="{DE27E93C-2EBF-4664-B5BE-54FB773E8925}" destId="{BDD58A9F-6177-4A4B-B999-213A12C9F58D}" srcOrd="7" destOrd="0" presId="urn:microsoft.com/office/officeart/2005/8/layout/vProcess5"/>
+    <dgm:cxn modelId="{9B29A44F-D4A3-4DC2-9F4F-60BA8B26D1A1}" type="presParOf" srcId="{DE27E93C-2EBF-4664-B5BE-54FB773E8925}" destId="{51E14699-F23C-4B3A-8A8B-5CCCC58DC9E3}" srcOrd="8" destOrd="0" presId="urn:microsoft.com/office/officeart/2005/8/layout/vProcess5"/>
   </dgm:cxnLst>
   <dgm:bg/>
   <dgm:whole/>
@@ -12055,7 +12282,7 @@
 </file>
 
 <file path=customXml/itemProps1.xml><?xml version="1.0" encoding="utf-8"?>
-<ds:datastoreItem xmlns:ds="http://schemas.openxmlformats.org/officeDocument/2006/customXml" ds:itemID="{8543CE3D-3EB0-4044-A213-2C7A60B73A98}">
+<ds:datastoreItem xmlns:ds="http://schemas.openxmlformats.org/officeDocument/2006/customXml" ds:itemID="{AC34A23C-A366-43BC-A970-38ED458842C0}">
   <ds:schemaRefs>
     <ds:schemaRef ds:uri="http://schemas.openxmlformats.org/officeDocument/2006/bibliography"/>
   </ds:schemaRefs>

</xml_diff>